<commit_message>
configurando mongodb no app
</commit_message>
<xml_diff>
--- a/storage/laudos/Laudo 6456456.docx
+++ b/storage/laudos/Laudo 6456456.docx
@@ -116,7 +116,7 @@
           <w:b w:val="0"/>
           <w:bCs w:val="0"/>
         </w:rPr>
-        <w:t xml:space="preserve"> a fim de ser atendida solicitação contida no Ofício nº , datado de 31/01/2025, oriundo da 12ª SDP - DELEGACIA.</w:t>
+        <w:t xml:space="preserve"> a fim de ser atendida solicitação contida no Ofício nº 666, datado de 31/01/2025, oriundo da 12ª SDP - DELEGACIA.</w:t>
       </w:r>
     </w:p>
     <w:p>
@@ -308,6 +308,37 @@
         </w:trPr>
         <w:tc>
           <w:tcPr>
+            <w:tcW w:w="2000" w:type="dxa"/>
+          </w:tcPr>
+          <w:p>
+            <w:pPr>
+              <w:jc w:val="center"/>
+            </w:pPr>
+            <w:r>
+              <w:rPr>
+                <w:b w:val="1"/>
+                <w:bCs w:val="1"/>
+              </w:rPr>
+              <w:t xml:space="preserve">Boletim de Ocorrência:</w:t>
+            </w:r>
+          </w:p>
+        </w:tc>
+        <w:tc>
+          <w:tcPr>
+            <w:tcW w:w="2500" w:type="dxa"/>
+          </w:tcPr>
+          <w:p>
+            <w:pPr>
+              <w:jc w:val="center"/>
+            </w:pPr>
+            <w:r>
+              <w:rPr/>
+              <w:t xml:space="preserve">546</w:t>
+            </w:r>
+          </w:p>
+        </w:tc>
+        <w:tc>
+          <w:tcPr>
             <w:tcW w:w="1000" w:type="dxa"/>
           </w:tcPr>
           <w:p>
@@ -325,15 +356,15 @@
         </w:tc>
         <w:tc>
           <w:tcPr>
-            <w:tcW w:w="3502" w:type="dxa"/>
-          </w:tcPr>
-          <w:p>
-            <w:pPr>
-              <w:jc w:val="center"/>
-            </w:pPr>
-            <w:r>
-              <w:rPr/>
-              <w:t xml:space="preserve">45645</w:t>
+            <w:tcW w:w="3050" w:type="dxa"/>
+          </w:tcPr>
+          <w:p>
+            <w:pPr>
+              <w:jc w:val="center"/>
+            </w:pPr>
+            <w:r>
+              <w:rPr/>
+              <w:t xml:space="preserve">456456</w:t>
             </w:r>
           </w:p>
         </w:tc>
@@ -586,7 +617,7 @@
             </w:pPr>
             <w:r>
               <w:rPr/>
-              <w:t xml:space="preserve">REVÓLVER</w:t>
+              <w:t xml:space="preserve">PISTOLA</w:t>
             </w:r>
           </w:p>
         </w:tc>
@@ -598,7 +629,7 @@
             </w:pPr>
             <w:r>
               <w:rPr/>
-              <w:t xml:space="preserve"/>
+              <w:t xml:space="preserve">56</w:t>
             </w:r>
           </w:p>
         </w:tc>
@@ -610,85 +641,7 @@
             </w:pPr>
             <w:r>
               <w:rPr/>
-              <w:t xml:space="preserve">54654</w:t>
-            </w:r>
-          </w:p>
-        </w:tc>
-      </w:tr>
-      <w:tr>
-        <w:trPr>
-          <w:trHeight w:val="10" w:hRule="atLeast"/>
-          <w:tblHeader w:val="1"/>
-        </w:trPr>
-        <w:tc>
-          <w:tcPr/>
-          <w:p>
-            <w:pPr>
-              <w:jc w:val="center"/>
-            </w:pPr>
-            <w:r>
-              <w:rPr/>
-              <w:t xml:space="preserve">2</w:t>
-            </w:r>
-          </w:p>
-        </w:tc>
-        <w:tc>
-          <w:tcPr/>
-          <w:p>
-            <w:pPr>
-              <w:jc w:val="center"/>
-            </w:pPr>
-            <w:r>
-              <w:rPr/>
-              <w:t xml:space="preserve">MUNIÇÃO</w:t>
-            </w:r>
-          </w:p>
-        </w:tc>
-        <w:tc>
-          <w:tcPr/>
-          <w:p>
-            <w:pPr>
-              <w:jc w:val="center"/>
-            </w:pPr>
-            <w:r>
-              <w:rPr/>
-              <w:t xml:space="preserve">5</w:t>
-            </w:r>
-          </w:p>
-        </w:tc>
-        <w:tc>
-          <w:tcPr/>
-          <w:p>
-            <w:pPr>
-              <w:jc w:val="center"/>
-            </w:pPr>
-            <w:r>
-              <w:rPr/>
-              <w:t xml:space="preserve">CARTUCHO</w:t>
-            </w:r>
-          </w:p>
-        </w:tc>
-        <w:tc>
-          <w:tcPr/>
-          <w:p>
-            <w:pPr>
-              <w:jc w:val="center"/>
-            </w:pPr>
-            <w:r>
-              <w:rPr/>
-              <w:t xml:space="preserve">TESTE DE CADASTRO DE</w:t>
-            </w:r>
-          </w:p>
-        </w:tc>
-        <w:tc>
-          <w:tcPr/>
-          <w:p>
-            <w:pPr>
-              <w:jc w:val="center"/>
-            </w:pPr>
-            <w:r>
-              <w:rPr/>
-              <w:t xml:space="preserve">456456</w:t>
+              <w:t xml:space="preserve">4556</w:t>
             </w:r>
           </w:p>
         </w:tc>
@@ -823,7 +776,7 @@
           <w:b w:val="1"/>
           <w:bCs w:val="1"/>
         </w:rPr>
-        <w:t xml:space="preserve">3. 1. 1 -DA ARMA AF-A - WALTHER Teste Teste – LACRE DE ENTRADA 54654</w:t>
+        <w:t xml:space="preserve">3. 1. 1 -DA ARMA AF-A - TAURUS PT 917C – LACRE DE ENTRADA 4556</w:t>
       </w:r>
     </w:p>
     <w:p/>
@@ -868,7 +821,7 @@
                 <w:b w:val="1"/>
                 <w:bCs w:val="1"/>
               </w:rPr>
-              <w:t xml:space="preserve">TABELA 4 – Descrição do Revólver</w:t>
+              <w:t xml:space="preserve">TABELA 4 – Descrição da Pistola</w:t>
             </w:r>
           </w:p>
         </w:tc>
@@ -923,7 +876,7 @@
             </w:pPr>
             <w:r>
               <w:rPr/>
-              <w:t xml:space="preserve">WALTHER</w:t>
+              <w:t xml:space="preserve">TAURUS</w:t>
             </w:r>
           </w:p>
         </w:tc>
@@ -973,7 +926,7 @@
             </w:pPr>
             <w:r>
               <w:rPr/>
-              <w:t xml:space="preserve">Teste Teste</w:t>
+              <w:t xml:space="preserve">PT 917C</w:t>
             </w:r>
           </w:p>
         </w:tc>
@@ -1023,7 +976,7 @@
             </w:pPr>
             <w:r>
               <w:rPr/>
-              <w:t xml:space="preserve">.22 LR</w:t>
+              <w:t xml:space="preserve">9mm Luger</w:t>
             </w:r>
           </w:p>
         </w:tc>
@@ -1073,7 +1026,7 @@
             </w:pPr>
             <w:r>
               <w:rPr/>
-              <w:t xml:space="preserve">ALEMÃ</w:t>
+              <w:t xml:space="preserve">BRASILEIRA</w:t>
             </w:r>
           </w:p>
         </w:tc>
@@ -1086,18 +1039,13 @@
         <w:tc>
           <w:tcPr>
             <w:tcW w:w="2000" w:type="dxa"/>
-            <w:vMerge w:val="restart"/>
-          </w:tcPr>
-          <w:p>
-            <w:pPr>
-              <w:jc w:val="center"/>
-            </w:pPr>
-            <w:r>
-              <w:rPr>
-                <w:b w:val="1"/>
-                <w:bCs w:val="1"/>
-              </w:rPr>
-              <w:t xml:space="preserve">Características do funcionamento</w:t>
+            <w:vMerge w:val="continue"/>
+          </w:tcPr>
+          <w:p>
+            <w:pPr/>
+            <w:r>
+              <w:rPr/>
+              <w:t xml:space="preserve"/>
             </w:r>
           </w:p>
         </w:tc>
@@ -1114,7 +1062,7 @@
                 <w:b w:val="1"/>
                 <w:bCs w:val="1"/>
               </w:rPr>
-              <w:t xml:space="preserve">Quantidade de canos:</w:t>
+              <w:t xml:space="preserve">Nº de patrimônio:</w:t>
             </w:r>
           </w:p>
         </w:tc>
@@ -1128,7 +1076,7 @@
             </w:pPr>
             <w:r>
               <w:rPr/>
-              <w:t xml:space="preserve">1</w:t>
+              <w:t xml:space="preserve">6456</w:t>
             </w:r>
           </w:p>
         </w:tc>
@@ -1141,30 +1089,35 @@
         <w:tc>
           <w:tcPr>
             <w:tcW w:w="2000" w:type="dxa"/>
-            <w:vMerge w:val="continue"/>
-          </w:tcPr>
-          <w:p>
-            <w:pPr/>
-            <w:r>
-              <w:rPr/>
-              <w:t xml:space="preserve"/>
-            </w:r>
-          </w:p>
-        </w:tc>
-        <w:tc>
-          <w:tcPr>
-            <w:tcW w:w="3050" w:type="dxa"/>
-          </w:tcPr>
-          <w:p>
-            <w:pPr>
-              <w:jc w:val="center"/>
-            </w:pPr>
-            <w:r>
-              <w:rPr>
-                <w:b w:val="1"/>
-                <w:bCs w:val="1"/>
-              </w:rPr>
-              <w:t xml:space="preserve">Regime de tiro:</w:t>
+            <w:vMerge w:val="restart"/>
+          </w:tcPr>
+          <w:p>
+            <w:pPr>
+              <w:jc w:val="center"/>
+            </w:pPr>
+            <w:r>
+              <w:rPr>
+                <w:b w:val="1"/>
+                <w:bCs w:val="1"/>
+              </w:rPr>
+              <w:t xml:space="preserve">Características do funcionamento</w:t>
+            </w:r>
+          </w:p>
+        </w:tc>
+        <w:tc>
+          <w:tcPr>
+            <w:tcW w:w="1000" w:type="dxa"/>
+          </w:tcPr>
+          <w:p>
+            <w:pPr>
+              <w:jc w:val="center"/>
+            </w:pPr>
+            <w:r>
+              <w:rPr>
+                <w:b w:val="1"/>
+                <w:bCs w:val="1"/>
+              </w:rPr>
+              <w:t xml:space="preserve">Quantidade de canos:</w:t>
             </w:r>
           </w:p>
         </w:tc>
@@ -1178,7 +1131,7 @@
             </w:pPr>
             <w:r>
               <w:rPr/>
-              <w:t xml:space="preserve">UNITÁRIO</w:t>
+              <w:t xml:space="preserve">UM</w:t>
             </w:r>
           </w:p>
         </w:tc>
@@ -1203,18 +1156,18 @@
         </w:tc>
         <w:tc>
           <w:tcPr>
-            <w:tcW w:w="2000" w:type="dxa"/>
-          </w:tcPr>
-          <w:p>
-            <w:pPr>
-              <w:jc w:val="center"/>
-            </w:pPr>
-            <w:r>
-              <w:rPr>
-                <w:b w:val="1"/>
-                <w:bCs w:val="1"/>
-              </w:rPr>
-              <w:t xml:space="preserve">Comprimento do cano:</w:t>
+            <w:tcW w:w="3050" w:type="dxa"/>
+          </w:tcPr>
+          <w:p>
+            <w:pPr>
+              <w:jc w:val="center"/>
+            </w:pPr>
+            <w:r>
+              <w:rPr>
+                <w:b w:val="1"/>
+                <w:bCs w:val="1"/>
+              </w:rPr>
+              <w:t xml:space="preserve">Regime de tiro:</w:t>
             </w:r>
           </w:p>
         </w:tc>
@@ -1228,7 +1181,7 @@
             </w:pPr>
             <w:r>
               <w:rPr/>
-              <w:t xml:space="preserve">5 cm</w:t>
+              <w:t xml:space="preserve">SEMI-AUTOMÁTICO</w:t>
             </w:r>
           </w:p>
         </w:tc>
@@ -1253,18 +1206,18 @@
         </w:tc>
         <w:tc>
           <w:tcPr>
-            <w:tcW w:w="1000" w:type="dxa"/>
-          </w:tcPr>
-          <w:p>
-            <w:pPr>
-              <w:jc w:val="center"/>
-            </w:pPr>
-            <w:r>
-              <w:rPr>
-                <w:b w:val="1"/>
-                <w:bCs w:val="1"/>
-              </w:rPr>
-              <w:t xml:space="preserve">Nº de raias:</w:t>
+            <w:tcW w:w="2000" w:type="dxa"/>
+          </w:tcPr>
+          <w:p>
+            <w:pPr>
+              <w:jc w:val="center"/>
+            </w:pPr>
+            <w:r>
+              <w:rPr>
+                <w:b w:val="1"/>
+                <w:bCs w:val="1"/>
+              </w:rPr>
+              <w:t xml:space="preserve">Comprimento do cano:</w:t>
             </w:r>
           </w:p>
         </w:tc>
@@ -1278,7 +1231,7 @@
             </w:pPr>
             <w:r>
               <w:rPr/>
-              <w:t xml:space="preserve">CINCO</w:t>
+              <w:t xml:space="preserve">10.9 cm</w:t>
             </w:r>
           </w:p>
         </w:tc>
@@ -1314,7 +1267,7 @@
                 <w:b w:val="1"/>
                 <w:bCs w:val="1"/>
               </w:rPr>
-              <w:t xml:space="preserve">Orientação de raias:</w:t>
+              <w:t xml:space="preserve">Nº de raias:</w:t>
             </w:r>
           </w:p>
         </w:tc>
@@ -1328,7 +1281,7 @@
             </w:pPr>
             <w:r>
               <w:rPr/>
-              <w:t xml:space="preserve">DEXTRÓGIRO</w:t>
+              <w:t xml:space="preserve">SEIS</w:t>
             </w:r>
           </w:p>
         </w:tc>
@@ -1353,18 +1306,18 @@
         </w:tc>
         <w:tc>
           <w:tcPr>
-            <w:tcW w:w="2000" w:type="dxa"/>
-          </w:tcPr>
-          <w:p>
-            <w:pPr>
-              <w:jc w:val="center"/>
-            </w:pPr>
-            <w:r>
-              <w:rPr>
-                <w:b w:val="1"/>
-                <w:bCs w:val="1"/>
-              </w:rPr>
-              <w:t xml:space="preserve">Tipo do tambor:</w:t>
+            <w:tcW w:w="1000" w:type="dxa"/>
+          </w:tcPr>
+          <w:p>
+            <w:pPr>
+              <w:jc w:val="center"/>
+            </w:pPr>
+            <w:r>
+              <w:rPr>
+                <w:b w:val="1"/>
+                <w:bCs w:val="1"/>
+              </w:rPr>
+              <w:t xml:space="preserve">Orientação de raias:</w:t>
             </w:r>
           </w:p>
         </w:tc>
@@ -1378,7 +1331,7 @@
             </w:pPr>
             <w:r>
               <w:rPr/>
-              <w:t xml:space="preserve">FIXO BASCULANTE PARA CIMA</w:t>
+              <w:t xml:space="preserve">DEXTRÓGIRO</w:t>
             </w:r>
           </w:p>
         </w:tc>
@@ -1403,18 +1356,18 @@
         </w:tc>
         <w:tc>
           <w:tcPr>
-            <w:tcW w:w="3050" w:type="dxa"/>
-          </w:tcPr>
-          <w:p>
-            <w:pPr>
-              <w:jc w:val="center"/>
-            </w:pPr>
-            <w:r>
-              <w:rPr>
-                <w:b w:val="1"/>
-                <w:bCs w:val="1"/>
-              </w:rPr>
-              <w:t xml:space="preserve">Giro do tambor:</w:t>
+            <w:tcW w:w="1000" w:type="dxa"/>
+          </w:tcPr>
+          <w:p>
+            <w:pPr>
+              <w:jc w:val="center"/>
+            </w:pPr>
+            <w:r>
+              <w:rPr>
+                <w:b w:val="1"/>
+                <w:bCs w:val="1"/>
+              </w:rPr>
+              <w:t xml:space="preserve">Sistema de carregamento:</w:t>
             </w:r>
           </w:p>
         </w:tc>
@@ -1428,7 +1381,7 @@
             </w:pPr>
             <w:r>
               <w:rPr/>
-              <w:t xml:space="preserve">SENTIDO HORÁRIO</w:t>
+              <w:t xml:space="preserve">RETROCARGA</w:t>
             </w:r>
           </w:p>
         </w:tc>
@@ -1464,7 +1417,7 @@
                 <w:b w:val="1"/>
                 <w:bCs w:val="1"/>
               </w:rPr>
-              <w:t xml:space="preserve">Sistema de carregamento:</w:t>
+              <w:t xml:space="preserve">Capacidade:</w:t>
             </w:r>
           </w:p>
         </w:tc>
@@ -1478,7 +1431,7 @@
             </w:pPr>
             <w:r>
               <w:rPr/>
-              <w:t xml:space="preserve">RETROCARGA</w:t>
+              <w:t xml:space="preserve">DEZESSETE</w:t>
             </w:r>
           </w:p>
         </w:tc>
@@ -1497,24 +1450,24 @@
             <w:pPr/>
             <w:r>
               <w:rPr/>
-              <w:t xml:space="preserve"/>
-            </w:r>
-          </w:p>
-        </w:tc>
-        <w:tc>
-          <w:tcPr>
-            <w:tcW w:w="1000" w:type="dxa"/>
-          </w:tcPr>
-          <w:p>
-            <w:pPr>
-              <w:jc w:val="center"/>
-            </w:pPr>
-            <w:r>
-              <w:rPr>
-                <w:b w:val="1"/>
-                <w:bCs w:val="1"/>
-              </w:rPr>
-              <w:t xml:space="preserve">Capacidade:</w:t>
+              <w:t xml:space="preserve"> </w:t>
+            </w:r>
+          </w:p>
+        </w:tc>
+        <w:tc>
+          <w:tcPr>
+            <w:tcW w:w="2000" w:type="dxa"/>
+          </w:tcPr>
+          <w:p>
+            <w:pPr>
+              <w:jc w:val="center"/>
+            </w:pPr>
+            <w:r>
+              <w:rPr>
+                <w:b w:val="1"/>
+                <w:bCs w:val="1"/>
+              </w:rPr>
+              <w:t xml:space="preserve">Percussão:</w:t>
             </w:r>
           </w:p>
         </w:tc>
@@ -1528,7 +1481,7 @@
             </w:pPr>
             <w:r>
               <w:rPr/>
-              <w:t xml:space="preserve">CINCO</w:t>
+              <w:t xml:space="preserve">INDIRETA COM CÃO EXPOSTO</w:t>
             </w:r>
           </w:p>
         </w:tc>
@@ -1547,24 +1500,24 @@
             <w:pPr/>
             <w:r>
               <w:rPr/>
-              <w:t xml:space="preserve"> </w:t>
-            </w:r>
-          </w:p>
-        </w:tc>
-        <w:tc>
-          <w:tcPr>
-            <w:tcW w:w="2000" w:type="dxa"/>
-          </w:tcPr>
-          <w:p>
-            <w:pPr>
-              <w:jc w:val="center"/>
-            </w:pPr>
-            <w:r>
-              <w:rPr>
-                <w:b w:val="1"/>
-                <w:bCs w:val="1"/>
-              </w:rPr>
-              <w:t xml:space="preserve">Percussão:</w:t>
+              <w:t xml:space="preserve"/>
+            </w:r>
+          </w:p>
+        </w:tc>
+        <w:tc>
+          <w:tcPr>
+            <w:tcW w:w="3050" w:type="dxa"/>
+          </w:tcPr>
+          <w:p>
+            <w:pPr>
+              <w:jc w:val="center"/>
+            </w:pPr>
+            <w:r>
+              <w:rPr>
+                <w:b w:val="1"/>
+                <w:bCs w:val="1"/>
+              </w:rPr>
+              <w:t xml:space="preserve">Sistema de disparo:</w:t>
             </w:r>
           </w:p>
         </w:tc>
@@ -1578,7 +1531,7 @@
             </w:pPr>
             <w:r>
               <w:rPr/>
-              <w:t xml:space="preserve">INDIRETA COM CÃO EXPOSTO</w:t>
+              <w:t xml:space="preserve">MOVIMENTO DUPLO ( AÇÃO SIMPLES + DUPLA )</w:t>
             </w:r>
           </w:p>
         </w:tc>
@@ -1591,13 +1544,18 @@
         <w:tc>
           <w:tcPr>
             <w:tcW w:w="2000" w:type="dxa"/>
-            <w:vMerge w:val="continue"/>
-          </w:tcPr>
-          <w:p>
-            <w:pPr/>
-            <w:r>
-              <w:rPr/>
-              <w:t xml:space="preserve"/>
+            <w:vMerge w:val="restart"/>
+          </w:tcPr>
+          <w:p>
+            <w:pPr>
+              <w:jc w:val="center"/>
+            </w:pPr>
+            <w:r>
+              <w:rPr>
+                <w:b w:val="1"/>
+                <w:bCs w:val="1"/>
+              </w:rPr>
+              <w:t xml:space="preserve">Outras Características</w:t>
             </w:r>
           </w:p>
         </w:tc>
@@ -1614,7 +1572,7 @@
                 <w:b w:val="1"/>
                 <w:bCs w:val="1"/>
               </w:rPr>
-              <w:t xml:space="preserve">Sistema de disparo:</w:t>
+              <w:t xml:space="preserve">Cabo:</w:t>
             </w:r>
           </w:p>
         </w:tc>
@@ -1628,7 +1586,7 @@
             </w:pPr>
             <w:r>
               <w:rPr/>
-              <w:t xml:space="preserve">DUPLA AÇÃO</w:t>
+              <w:t xml:space="preserve">MATERIAL SINTÉTICO</w:t>
             </w:r>
           </w:p>
         </w:tc>
@@ -1641,35 +1599,30 @@
         <w:tc>
           <w:tcPr>
             <w:tcW w:w="2000" w:type="dxa"/>
-            <w:vMerge w:val="restart"/>
-          </w:tcPr>
-          <w:p>
-            <w:pPr>
-              <w:jc w:val="center"/>
-            </w:pPr>
-            <w:r>
-              <w:rPr>
-                <w:b w:val="1"/>
-                <w:bCs w:val="1"/>
-              </w:rPr>
-              <w:t xml:space="preserve">Outras Características</w:t>
-            </w:r>
-          </w:p>
-        </w:tc>
-        <w:tc>
-          <w:tcPr>
-            <w:tcW w:w="3050" w:type="dxa"/>
-          </w:tcPr>
-          <w:p>
-            <w:pPr>
-              <w:jc w:val="center"/>
-            </w:pPr>
-            <w:r>
-              <w:rPr>
-                <w:b w:val="1"/>
-                <w:bCs w:val="1"/>
-              </w:rPr>
-              <w:t xml:space="preserve">Cabo:</w:t>
+            <w:vMerge w:val="continue"/>
+          </w:tcPr>
+          <w:p>
+            <w:pPr/>
+            <w:r>
+              <w:rPr/>
+              <w:t xml:space="preserve"/>
+            </w:r>
+          </w:p>
+        </w:tc>
+        <w:tc>
+          <w:tcPr>
+            <w:tcW w:w="1000" w:type="dxa"/>
+          </w:tcPr>
+          <w:p>
+            <w:pPr>
+              <w:jc w:val="center"/>
+            </w:pPr>
+            <w:r>
+              <w:rPr>
+                <w:b w:val="1"/>
+                <w:bCs w:val="1"/>
+              </w:rPr>
+              <w:t xml:space="preserve">Acabamento:</w:t>
             </w:r>
           </w:p>
         </w:tc>
@@ -1683,7 +1636,7 @@
             </w:pPr>
             <w:r>
               <w:rPr/>
-              <w:t xml:space="preserve">CHIFRE</w:t>
+              <w:t xml:space="preserve">DESPROVIDO</w:t>
             </w:r>
           </w:p>
         </w:tc>
@@ -1708,18 +1661,18 @@
         </w:tc>
         <w:tc>
           <w:tcPr>
-            <w:tcW w:w="1000" w:type="dxa"/>
-          </w:tcPr>
-          <w:p>
-            <w:pPr>
-              <w:jc w:val="center"/>
-            </w:pPr>
-            <w:r>
-              <w:rPr>
-                <w:b w:val="1"/>
-                <w:bCs w:val="1"/>
-              </w:rPr>
-              <w:t xml:space="preserve">Acabamento:</w:t>
+            <w:tcW w:w="2000" w:type="dxa"/>
+          </w:tcPr>
+          <w:p>
+            <w:pPr>
+              <w:jc w:val="center"/>
+            </w:pPr>
+            <w:r>
+              <w:rPr>
+                <w:b w:val="1"/>
+                <w:bCs w:val="1"/>
+              </w:rPr>
+              <w:t xml:space="preserve">Medidas:</w:t>
             </w:r>
           </w:p>
         </w:tc>
@@ -1733,57 +1686,7 @@
             </w:pPr>
             <w:r>
               <w:rPr/>
-              <w:t xml:space="preserve">DESPROVIDO</w:t>
-            </w:r>
-          </w:p>
-        </w:tc>
-      </w:tr>
-      <w:tr>
-        <w:trPr>
-          <w:trHeight w:val="50" w:hRule="atLeast"/>
-          <w:cantSplit w:val="1"/>
-        </w:trPr>
-        <w:tc>
-          <w:tcPr>
-            <w:tcW w:w="2000" w:type="dxa"/>
-            <w:vMerge w:val="continue"/>
-          </w:tcPr>
-          <w:p>
-            <w:pPr/>
-            <w:r>
-              <w:rPr/>
-              <w:t xml:space="preserve"/>
-            </w:r>
-          </w:p>
-        </w:tc>
-        <w:tc>
-          <w:tcPr>
-            <w:tcW w:w="2000" w:type="dxa"/>
-          </w:tcPr>
-          <w:p>
-            <w:pPr>
-              <w:jc w:val="center"/>
-            </w:pPr>
-            <w:r>
-              <w:rPr>
-                <w:b w:val="1"/>
-                <w:bCs w:val="1"/>
-              </w:rPr>
-              <w:t xml:space="preserve">Medidas:</w:t>
-            </w:r>
-          </w:p>
-        </w:tc>
-        <w:tc>
-          <w:tcPr>
-            <w:tcW w:w="5050" w:type="dxa"/>
-          </w:tcPr>
-          <w:p>
-            <w:pPr>
-              <w:jc w:val="center"/>
-            </w:pPr>
-            <w:r>
-              <w:rPr/>
-              <w:t xml:space="preserve">COMPRIMENTO 5 cm ALTURA 5 cm</w:t>
+              <w:t xml:space="preserve">COMPRIMENTO 20 cm ALTURA 13.8 cm</w:t>
             </w:r>
           </w:p>
         </w:tc>
@@ -1936,7 +1839,7 @@
                 <w:b w:val="1"/>
                 <w:bCs w:val="1"/>
               </w:rPr>
-              <w:t xml:space="preserve">Tabela 5 -Tomadas fotográficas- Revólver</w:t>
+              <w:t xml:space="preserve">Tabela 5 -Tomadas fotográficas- Pistola</w:t>
             </w:r>
           </w:p>
         </w:tc>
@@ -1989,7 +1892,7 @@
           <w:b w:val="1"/>
           <w:bCs w:val="1"/>
         </w:rPr>
-        <w:t xml:space="preserve">3.2 DOS CARTUCHOS INTACTOS</w:t>
+        <w:t xml:space="preserve">4. CONCLUSÃO:</w:t>
       </w:r>
     </w:p>
     <w:p>
@@ -2004,584 +1907,6 @@
           <w:b w:val="0"/>
           <w:bCs w:val="0"/>
         </w:rPr>
-        <w:t xml:space="preserve">Trata-se de </w:t>
-      </w:r>
-      <w:r>
-        <w:rPr>
-          <w:rFonts w:ascii="Arial" w:hAnsi="Arial" w:eastAsia="Arial" w:cs="Arial"/>
-          <w:sz w:val="24"/>
-          <w:szCs w:val="24"/>
-          <w:b w:val="1"/>
-          <w:bCs w:val="1"/>
-          <w:u w:val="single"/>
-        </w:rPr>
-        <w:t xml:space="preserve">cinco cartuchos </w:t>
-      </w:r>
-      <w:r>
-        <w:rPr>
-          <w:rFonts w:ascii="Arial" w:hAnsi="Arial" w:eastAsia="Arial" w:cs="Arial"/>
-          <w:sz w:val="24"/>
-          <w:szCs w:val="24"/>
-          <w:b w:val="0"/>
-          <w:bCs w:val="0"/>
-        </w:rPr>
-        <w:t xml:space="preserve"> próprios para uso em armas de fogo, integralmente descritos no quadro a seguir:</w:t>
-      </w:r>
-      <w:br/>
-    </w:p>
-    <w:tbl>
-      <w:tblGrid>
-        <w:gridCol w:w="400" w:type="dxa"/>
-        <w:gridCol w:w="1100" w:type="dxa"/>
-        <w:gridCol w:w="1187" w:type="dxa"/>
-        <w:gridCol w:w="1600" w:type="dxa"/>
-        <w:gridCol w:w="1200" w:type="dxa"/>
-        <w:gridCol w:w="1550" w:type="dxa"/>
-        <w:gridCol w:w="820" w:type="dxa"/>
-        <w:gridCol w:w="1250" w:type="dxa"/>
-      </w:tblGrid>
-      <w:tblPr>
-        <w:tblStyle w:val="tabela"/>
-      </w:tblPr>
-      <w:tr>
-        <w:trPr>
-          <w:trHeight w:val="10" w:hRule="atLeast"/>
-        </w:trPr>
-        <w:tc>
-          <w:tcPr>
-            <w:shd w:val="clear" w:fill="d3d3d3"/>
-          </w:tcPr>
-          <w:p>
-            <w:pPr>
-              <w:jc w:val="center"/>
-            </w:pPr>
-            <w:r>
-              <w:rPr>
-                <w:b w:val="1"/>
-                <w:bCs w:val="1"/>
-              </w:rPr>
-              <w:t xml:space="preserve"> TABELA 6 – DESCRIÇÃO DOS CARTUCHOS</w:t>
-            </w:r>
-          </w:p>
-        </w:tc>
-      </w:tr>
-      <w:tr>
-        <w:trPr>
-          <w:trHeight w:val="10" w:hRule="atLeast"/>
-        </w:trPr>
-        <w:tc>
-          <w:tcPr>
-            <w:tcW w:w="400" w:type="dxa"/>
-          </w:tcPr>
-          <w:p>
-            <w:pPr>
-              <w:jc w:val="center"/>
-            </w:pPr>
-            <w:r>
-              <w:rPr>
-                <w:b w:val="1"/>
-                <w:bCs w:val="1"/>
-              </w:rPr>
-              <w:t xml:space="preserve">Qtd</w:t>
-            </w:r>
-          </w:p>
-        </w:tc>
-        <w:tc>
-          <w:tcPr>
-            <w:tcW w:w="1100" w:type="dxa"/>
-          </w:tcPr>
-          <w:p>
-            <w:pPr>
-              <w:jc w:val="center"/>
-            </w:pPr>
-            <w:r>
-              <w:rPr>
-                <w:b w:val="1"/>
-                <w:bCs w:val="1"/>
-              </w:rPr>
-              <w:t xml:space="preserve">Calibre Nominal</w:t>
-            </w:r>
-          </w:p>
-        </w:tc>
-        <w:tc>
-          <w:tcPr>
-            <w:tcW w:w="1187" w:type="dxa"/>
-          </w:tcPr>
-          <w:p>
-            <w:pPr>
-              <w:jc w:val="center"/>
-            </w:pPr>
-            <w:r>
-              <w:rPr>
-                <w:b w:val="1"/>
-                <w:bCs w:val="1"/>
-              </w:rPr>
-              <w:t xml:space="preserve">Marca</w:t>
-            </w:r>
-          </w:p>
-        </w:tc>
-        <w:tc>
-          <w:tcPr>
-            <w:tcW w:w="1600" w:type="dxa"/>
-          </w:tcPr>
-          <w:p>
-            <w:pPr>
-              <w:jc w:val="center"/>
-            </w:pPr>
-            <w:r>
-              <w:rPr>
-                <w:b w:val="1"/>
-                <w:bCs w:val="1"/>
-              </w:rPr>
-              <w:t xml:space="preserve">Procedência</w:t>
-            </w:r>
-          </w:p>
-        </w:tc>
-        <w:tc>
-          <w:tcPr>
-            <w:tcW w:w="1200" w:type="dxa"/>
-          </w:tcPr>
-          <w:p>
-            <w:pPr>
-              <w:jc w:val="center"/>
-            </w:pPr>
-            <w:r>
-              <w:rPr>
-                <w:b w:val="1"/>
-                <w:bCs w:val="1"/>
-              </w:rPr>
-              <w:t xml:space="preserve">Espoleta</w:t>
-            </w:r>
-          </w:p>
-        </w:tc>
-        <w:tc>
-          <w:tcPr>
-            <w:tcW w:w="1550" w:type="dxa"/>
-          </w:tcPr>
-          <w:p>
-            <w:pPr>
-              <w:jc w:val="center"/>
-            </w:pPr>
-            <w:r>
-              <w:rPr>
-                <w:b w:val="1"/>
-                <w:bCs w:val="1"/>
-              </w:rPr>
-              <w:t xml:space="preserve">Estojo (Lote)</w:t>
-            </w:r>
-          </w:p>
-        </w:tc>
-        <w:tc>
-          <w:tcPr>
-            <w:tcW w:w="820" w:type="dxa"/>
-          </w:tcPr>
-          <w:p>
-            <w:pPr>
-              <w:jc w:val="center"/>
-            </w:pPr>
-            <w:r>
-              <w:rPr>
-                <w:b w:val="1"/>
-                <w:bCs w:val="1"/>
-              </w:rPr>
-              <w:t xml:space="preserve">Projétil</w:t>
-            </w:r>
-          </w:p>
-        </w:tc>
-        <w:tc>
-          <w:tcPr>
-            <w:tcW w:w="1250" w:type="dxa"/>
-          </w:tcPr>
-          <w:p>
-            <w:pPr>
-              <w:jc w:val="center"/>
-            </w:pPr>
-            <w:r>
-              <w:rPr>
-                <w:b w:val="1"/>
-                <w:bCs w:val="1"/>
-              </w:rPr>
-              <w:t xml:space="preserve">Condição Observação</w:t>
-            </w:r>
-          </w:p>
-        </w:tc>
-      </w:tr>
-      <w:tr>
-        <w:trPr/>
-        <w:tc>
-          <w:tcPr>
-            <w:tcW w:w="400" w:type="dxa"/>
-          </w:tcPr>
-          <w:p>
-            <w:pPr>
-              <w:jc w:val="center"/>
-            </w:pPr>
-            <w:r>
-              <w:rPr/>
-              <w:t xml:space="preserve">5</w:t>
-            </w:r>
-          </w:p>
-        </w:tc>
-        <w:tc>
-          <w:tcPr>
-            <w:tcW w:w="1100" w:type="dxa"/>
-          </w:tcPr>
-          <w:p>
-            <w:pPr>
-              <w:jc w:val="center"/>
-            </w:pPr>
-            <w:r>
-              <w:rPr/>
-              <w:t xml:space="preserve">.22 Curto</w:t>
-            </w:r>
-          </w:p>
-        </w:tc>
-        <w:tc>
-          <w:tcPr>
-            <w:tcW w:w="1187" w:type="dxa"/>
-          </w:tcPr>
-          <w:p>
-            <w:pPr>
-              <w:jc w:val="center"/>
-            </w:pPr>
-            <w:r>
-              <w:rPr/>
-              <w:t xml:space="preserve">TESTE DE CADASTRO DE</w:t>
-            </w:r>
-          </w:p>
-        </w:tc>
-        <w:tc>
-          <w:tcPr>
-            <w:tcW w:w="1600" w:type="dxa"/>
-          </w:tcPr>
-          <w:p>
-            <w:pPr>
-              <w:jc w:val="center"/>
-            </w:pPr>
-            <w:r>
-              <w:rPr/>
-              <w:t xml:space="preserve">BRASILEIRA</w:t>
-            </w:r>
-          </w:p>
-        </w:tc>
-        <w:tc>
-          <w:tcPr>
-            <w:tcW w:w="1200" w:type="dxa"/>
-          </w:tcPr>
-          <w:p>
-            <w:pPr>
-              <w:jc w:val="center"/>
-            </w:pPr>
-            <w:r>
-              <w:rPr/>
-              <w:t xml:space="preserve">LATONADA</w:t>
-            </w:r>
-          </w:p>
-        </w:tc>
-        <w:tc>
-          <w:tcPr>
-            <w:tcW w:w="1550" w:type="dxa"/>
-          </w:tcPr>
-          <w:p>
-            <w:pPr>
-              <w:jc w:val="center"/>
-            </w:pPr>
-            <w:r>
-              <w:rPr/>
-              <w:t xml:space="preserve">LATONADO</w:t>
-            </w:r>
-          </w:p>
-          <w:p>
-            <w:pPr>
-              <w:jc w:val="center"/>
-            </w:pPr>
-            <w:r>
-              <w:rPr/>
-              <w:t xml:space="preserve"/>
-            </w:r>
-          </w:p>
-        </w:tc>
-        <w:tc>
-          <w:tcPr>
-            <w:tcW w:w="820" w:type="dxa"/>
-          </w:tcPr>
-          <w:p>
-            <w:pPr>
-              <w:jc w:val="center"/>
-            </w:pPr>
-            <w:r>
-              <w:rPr/>
-              <w:t xml:space="preserve">CHOG</w:t>
-            </w:r>
-          </w:p>
-        </w:tc>
-        <w:tc>
-          <w:tcPr>
-            <w:tcW w:w="1250" w:type="dxa"/>
-          </w:tcPr>
-          <w:p>
-            <w:pPr>
-              <w:jc w:val="center"/>
-            </w:pPr>
-            <w:r>
-              <w:rPr/>
-              <w:t xml:space="preserve">INTACTO</w:t>
-            </w:r>
-          </w:p>
-          <w:p>
-            <w:pPr>
-              <w:jc w:val="center"/>
-            </w:pPr>
-            <w:r>
-              <w:rPr/>
-              <w:t xml:space="preserve"/>
-            </w:r>
-          </w:p>
-        </w:tc>
-      </w:tr>
-      <w:tr>
-        <w:trPr>
-          <w:trHeight w:val="10" w:hRule="atLeast"/>
-        </w:trPr>
-        <w:tc>
-          <w:tcPr/>
-          <w:p>
-            <w:pPr/>
-            <w:r>
-              <w:rPr>
-                <w:sz w:val="18"/>
-                <w:szCs w:val="18"/>
-                <w:b w:val="1"/>
-                <w:bCs w:val="1"/>
-              </w:rPr>
-              <w:t xml:space="preserve">Legenda:</w:t>
-            </w:r>
-          </w:p>
-          <w:p>
-            <w:pPr/>
-            <w:r>
-              <w:rPr>
-                <w:sz w:val="16"/>
-                <w:szCs w:val="16"/>
-                <w:b w:val="0"/>
-                <w:bCs w:val="0"/>
-              </w:rPr>
-              <w:t xml:space="preserve">CHOG Chumbo Ogival</w:t>
-            </w:r>
-          </w:p>
-        </w:tc>
-      </w:tr>
-    </w:tbl>
-    <w:p/>
-    <w:p>
-      <w:pPr>
-        <w:pStyle w:val="justify"/>
-      </w:pPr>
-      <w:r>
-        <w:rPr>
-          <w:rFonts w:ascii="Arial" w:hAnsi="Arial" w:eastAsia="Arial" w:cs="Arial"/>
-          <w:sz w:val="24"/>
-          <w:szCs w:val="24"/>
-          <w:b w:val="0"/>
-          <w:bCs w:val="0"/>
-        </w:rPr>
-        <w:t xml:space="preserve"/>
-      </w:r>
-      <w:r>
-        <w:rPr>
-          <w:rFonts w:ascii="Arial" w:hAnsi="Arial" w:eastAsia="Arial" w:cs="Arial"/>
-          <w:sz w:val="24"/>
-          <w:szCs w:val="24"/>
-          <w:b w:val="0"/>
-          <w:bCs w:val="0"/>
-        </w:rPr>
-        <w:t xml:space="preserve"/>
-      </w:r>
-      <w:r>
-        <w:rPr>
-          <w:rFonts w:ascii="Arial" w:hAnsi="Arial" w:eastAsia="Arial" w:cs="Arial"/>
-          <w:sz w:val="24"/>
-          <w:szCs w:val="24"/>
-          <w:b w:val="0"/>
-          <w:bCs w:val="0"/>
-        </w:rPr>
-        <w:t xml:space="preserve">Buscando testar a eficiência dos cartuchos, o Perito submeteu-os ao teste de tiro, </w:t>
-      </w:r>
-      <w:r>
-        <w:rPr>
-          <w:rFonts w:ascii="Arial" w:hAnsi="Arial" w:eastAsia="Arial" w:cs="Arial"/>
-          <w:sz w:val="24"/>
-          <w:szCs w:val="24"/>
-          <w:b w:val="0"/>
-          <w:bCs w:val="0"/>
-        </w:rPr>
-        <w:t xml:space="preserve">usando a arma encaminhada para exame</w:t>
-      </w:r>
-      <w:r>
-        <w:rPr>
-          <w:rFonts w:ascii="Arial" w:hAnsi="Arial" w:eastAsia="Arial" w:cs="Arial"/>
-          <w:sz w:val="24"/>
-          <w:szCs w:val="24"/>
-          <w:b w:val="0"/>
-          <w:bCs w:val="0"/>
-        </w:rPr>
-        <w:t xml:space="preserve"> e efetuando disparos. Foram observados os funcionamentos normais dos seus componentes, os quais deflagraram as respectivas cargas de projeção ao serem as espoletas percutidas por uma só vez. Os remanescentes foram devidamente descartados. </w:t>
-      </w:r>
-      <w:r>
-        <w:rPr>
-          <w:rFonts w:ascii="Arial" w:hAnsi="Arial" w:eastAsia="Arial" w:cs="Arial"/>
-          <w:sz w:val="24"/>
-          <w:szCs w:val="24"/>
-          <w:b w:val="0"/>
-          <w:bCs w:val="0"/>
-        </w:rPr>
-        <w:t xml:space="preserve"/>
-      </w:r>
-      <w:r>
-        <w:rPr>
-          <w:rFonts w:ascii="Arial" w:hAnsi="Arial" w:eastAsia="Arial" w:cs="Arial"/>
-          <w:sz w:val="24"/>
-          <w:szCs w:val="24"/>
-          <w:b w:val="0"/>
-          <w:bCs w:val="0"/>
-        </w:rPr>
-        <w:t xml:space="preserve">Nestas condições, verificou-se estar a </w:t>
-      </w:r>
-      <w:r>
-        <w:rPr>
-          <w:rFonts w:ascii="Arial" w:hAnsi="Arial" w:eastAsia="Arial" w:cs="Arial"/>
-          <w:sz w:val="24"/>
-          <w:szCs w:val="24"/>
-          <w:b w:val="1"/>
-          <w:bCs w:val="1"/>
-        </w:rPr>
-        <w:t xml:space="preserve">munição eficiente para a realização de tiros.</w:t>
-      </w:r>
-    </w:p>
-    <w:p/>
-    <w:p/>
-    <w:tbl>
-      <w:tblGrid>
-        <w:gridCol/>
-        <w:gridCol/>
-      </w:tblGrid>
-      <w:tblPr>
-        <w:tblStyle w:val="tabela2img"/>
-      </w:tblPr>
-      <w:tr>
-        <w:trPr>
-          <w:trHeight w:val="10" w:hRule="atLeast"/>
-          <w:tblHeader w:val="1"/>
-        </w:trPr>
-        <w:tc>
-          <w:tcPr>
-            <w:shd w:val="clear" w:fill="d3d3d3"/>
-          </w:tcPr>
-          <w:p>
-            <w:pPr>
-              <w:jc w:val="center"/>
-            </w:pPr>
-            <w:r>
-              <w:rPr>
-                <w:b w:val="1"/>
-                <w:bCs w:val="1"/>
-              </w:rPr>
-              <w:t xml:space="preserve">Tabela 7 Tomada(s) fotográfica(s) Cartucho(s) Lacre 456456</w:t>
-            </w:r>
-          </w:p>
-        </w:tc>
-      </w:tr>
-      <w:tr>
-        <w:trPr>
-          <w:trHeight w:val="10" w:hRule="atLeast"/>
-        </w:trPr>
-        <w:tc>
-          <w:tcPr/>
-          <w:p>
-            <w:pPr>
-              <w:jc w:val="center"/>
-            </w:pPr>
-            <w:r>
-              <w:pict>
-                <v:shape type="#_x0000_t75" style="width:220pt; height:150pt; margin-left:0pt; margin-top:0pt; mso-position-horizontal:left; mso-position-vertical:top; mso-position-horizontal-relative:char; mso-position-vertical-relative:line;">
-                  <w10:wrap type="inline"/>
-                  <v:imagedata r:id="rId10" o:title=""/>
-                </v:shape>
-              </w:pict>
-            </w:r>
-          </w:p>
-          <w:p>
-            <w:pPr>
-              <w:jc w:val="center"/>
-            </w:pPr>
-            <w:r>
-              <w:rPr>
-                <w:b w:val="1"/>
-                <w:bCs w:val="1"/>
-              </w:rPr>
-              <w:t xml:space="preserve">Base-Cartucho(s) calibre .22 Curto</w:t>
-            </w:r>
-          </w:p>
-        </w:tc>
-        <w:tc>
-          <w:tcPr/>
-          <w:p>
-            <w:pPr>
-              <w:jc w:val="center"/>
-            </w:pPr>
-            <w:r>
-              <w:pict>
-                <v:shape type="#_x0000_t75" style="width:220pt; height:150pt; margin-left:0pt; margin-top:0pt; mso-position-horizontal:left; mso-position-vertical:top; mso-position-horizontal-relative:char; mso-position-vertical-relative:line;">
-                  <w10:wrap type="inline"/>
-                  <v:imagedata r:id="rId11" o:title=""/>
-                </v:shape>
-              </w:pict>
-            </w:r>
-          </w:p>
-          <w:p>
-            <w:pPr>
-              <w:jc w:val="center"/>
-            </w:pPr>
-            <w:r>
-              <w:rPr>
-                <w:b w:val="1"/>
-                <w:bCs w:val="1"/>
-              </w:rPr>
-              <w:t xml:space="preserve">Lateral-Cartucho(s) calibre .22 Curto</w:t>
-            </w:r>
-          </w:p>
-        </w:tc>
-      </w:tr>
-    </w:tbl>
-    <w:p/>
-    <w:p/>
-    <w:p>
-      <w:pPr>
-        <w:pStyle w:val="justify"/>
-      </w:pPr>
-      <w:r>
-        <w:rPr>
-          <w:rFonts w:ascii="Arial" w:hAnsi="Arial" w:eastAsia="Arial" w:cs="Arial"/>
-          <w:sz w:val="24"/>
-          <w:szCs w:val="24"/>
-          <w:b w:val="1"/>
-          <w:bCs w:val="1"/>
-        </w:rPr>
-        <w:t xml:space="preserve">4. CONCLUSÃO:</w:t>
-      </w:r>
-    </w:p>
-    <w:p>
-      <w:pPr>
-        <w:pStyle w:val="justify"/>
-      </w:pPr>
-      <w:r>
-        <w:rPr>
-          <w:rFonts w:ascii="Arial" w:hAnsi="Arial" w:eastAsia="Arial" w:cs="Arial"/>
-          <w:sz w:val="24"/>
-          <w:szCs w:val="24"/>
-          <w:b w:val="0"/>
-          <w:bCs w:val="0"/>
-        </w:rPr>
         <w:t xml:space="preserve">Concluídos os exames descritos neste laudo, constatou-se que:</w:t>
       </w:r>
     </w:p>
@@ -2596,19 +1921,6 @@
           <w:bCs w:val="0"/>
         </w:rPr>
         <w:t xml:space="preserve">•   Arma AF-A encontrava-se eficiente para a realização de tiros.</w:t>
-      </w:r>
-    </w:p>
-    <w:p>
-      <w:pPr/>
-      <w:r>
-        <w:rPr>
-          <w:rFonts w:ascii="Arial" w:hAnsi="Arial" w:eastAsia="Arial" w:cs="Arial"/>
-          <w:sz w:val="24"/>
-          <w:szCs w:val="24"/>
-          <w:b w:val="0"/>
-          <w:bCs w:val="0"/>
-        </w:rPr>
-        <w:t xml:space="preserve">•   cartuchos item 2 encontravam-se eficientes para a realização de tiros.</w:t>
       </w:r>
     </w:p>
     <w:p/>
@@ -2761,8 +2073,8 @@
       </w:tr>
     </w:tbl>
     <w:sectPr>
-      <w:headerReference w:type="default" r:id="rId12"/>
-      <w:footerReference w:type="default" r:id="rId13"/>
+      <w:headerReference w:type="default" r:id="rId10"/>
+      <w:footerReference w:type="default" r:id="rId11"/>
       <w:pgSz w:orient="portrait" w:w="11905.511811023622" w:h="16837.79527559055"/>
       <w:pgMar w:top="1440" w:right="1133.8582677165352" w:bottom="0" w:left="1700.787401574803" w:header="2437.7952755905512" w:footer="2267.7165354330705" w:gutter="0"/>
       <w:cols w:num="1" w:space="720"/>

</xml_diff>

<commit_message>
conectando sistema aos dados do mongodb
</commit_message>
<xml_diff>
--- a/storage/laudos/Laudo 6456456.docx
+++ b/storage/laudos/Laudo 6456456.docx
@@ -364,7 +364,7 @@
             </w:pPr>
             <w:r>
               <w:rPr/>
-              <w:t xml:space="preserve">456456</w:t>
+              <w:t xml:space="preserve">4656</w:t>
             </w:r>
           </w:p>
         </w:tc>
@@ -629,7 +629,7 @@
             </w:pPr>
             <w:r>
               <w:rPr/>
-              <w:t xml:space="preserve">56</w:t>
+              <w:t xml:space="preserve"/>
             </w:r>
           </w:p>
         </w:tc>
@@ -641,7 +641,7 @@
             </w:pPr>
             <w:r>
               <w:rPr/>
-              <w:t xml:space="preserve">4556</w:t>
+              <w:t xml:space="preserve">64541</w:t>
             </w:r>
           </w:p>
         </w:tc>
@@ -776,7 +776,7 @@
           <w:b w:val="1"/>
           <w:bCs w:val="1"/>
         </w:rPr>
-        <w:t xml:space="preserve">3. 1. 1 -DA ARMA AF-A - TAURUS PT 917C – LACRE DE ENTRADA 4556</w:t>
+        <w:t xml:space="preserve">3. 1. 1 -DA ARMA AF-A - TAURUS PT 99 AFS – LACRE DE ENTRADA 64541</w:t>
       </w:r>
     </w:p>
     <w:p/>
@@ -926,7 +926,7 @@
             </w:pPr>
             <w:r>
               <w:rPr/>
-              <w:t xml:space="preserve">PT 917C</w:t>
+              <w:t xml:space="preserve">PT 99 AFS</w:t>
             </w:r>
           </w:p>
         </w:tc>
@@ -1039,13 +1039,18 @@
         <w:tc>
           <w:tcPr>
             <w:tcW w:w="2000" w:type="dxa"/>
-            <w:vMerge w:val="continue"/>
-          </w:tcPr>
-          <w:p>
-            <w:pPr/>
-            <w:r>
-              <w:rPr/>
-              <w:t xml:space="preserve"/>
+            <w:vMerge w:val="restart"/>
+          </w:tcPr>
+          <w:p>
+            <w:pPr>
+              <w:jc w:val="center"/>
+            </w:pPr>
+            <w:r>
+              <w:rPr>
+                <w:b w:val="1"/>
+                <w:bCs w:val="1"/>
+              </w:rPr>
+              <w:t xml:space="preserve">Características do funcionamento</w:t>
             </w:r>
           </w:p>
         </w:tc>
@@ -1062,7 +1067,7 @@
                 <w:b w:val="1"/>
                 <w:bCs w:val="1"/>
               </w:rPr>
-              <w:t xml:space="preserve">Nº de patrimônio:</w:t>
+              <w:t xml:space="preserve">Quantidade de canos:</w:t>
             </w:r>
           </w:p>
         </w:tc>
@@ -1076,7 +1081,7 @@
             </w:pPr>
             <w:r>
               <w:rPr/>
-              <w:t xml:space="preserve">6456</w:t>
+              <w:t xml:space="preserve">UM</w:t>
             </w:r>
           </w:p>
         </w:tc>
@@ -1089,35 +1094,30 @@
         <w:tc>
           <w:tcPr>
             <w:tcW w:w="2000" w:type="dxa"/>
-            <w:vMerge w:val="restart"/>
-          </w:tcPr>
-          <w:p>
-            <w:pPr>
-              <w:jc w:val="center"/>
-            </w:pPr>
-            <w:r>
-              <w:rPr>
-                <w:b w:val="1"/>
-                <w:bCs w:val="1"/>
-              </w:rPr>
-              <w:t xml:space="preserve">Características do funcionamento</w:t>
-            </w:r>
-          </w:p>
-        </w:tc>
-        <w:tc>
-          <w:tcPr>
-            <w:tcW w:w="1000" w:type="dxa"/>
-          </w:tcPr>
-          <w:p>
-            <w:pPr>
-              <w:jc w:val="center"/>
-            </w:pPr>
-            <w:r>
-              <w:rPr>
-                <w:b w:val="1"/>
-                <w:bCs w:val="1"/>
-              </w:rPr>
-              <w:t xml:space="preserve">Quantidade de canos:</w:t>
+            <w:vMerge w:val="continue"/>
+          </w:tcPr>
+          <w:p>
+            <w:pPr/>
+            <w:r>
+              <w:rPr/>
+              <w:t xml:space="preserve"/>
+            </w:r>
+          </w:p>
+        </w:tc>
+        <w:tc>
+          <w:tcPr>
+            <w:tcW w:w="3050" w:type="dxa"/>
+          </w:tcPr>
+          <w:p>
+            <w:pPr>
+              <w:jc w:val="center"/>
+            </w:pPr>
+            <w:r>
+              <w:rPr>
+                <w:b w:val="1"/>
+                <w:bCs w:val="1"/>
+              </w:rPr>
+              <w:t xml:space="preserve">Regime de tiro:</w:t>
             </w:r>
           </w:p>
         </w:tc>
@@ -1131,7 +1131,7 @@
             </w:pPr>
             <w:r>
               <w:rPr/>
-              <w:t xml:space="preserve">UM</w:t>
+              <w:t xml:space="preserve">SEMI-AUTOMÁTICO</w:t>
             </w:r>
           </w:p>
         </w:tc>
@@ -1156,18 +1156,18 @@
         </w:tc>
         <w:tc>
           <w:tcPr>
-            <w:tcW w:w="3050" w:type="dxa"/>
-          </w:tcPr>
-          <w:p>
-            <w:pPr>
-              <w:jc w:val="center"/>
-            </w:pPr>
-            <w:r>
-              <w:rPr>
-                <w:b w:val="1"/>
-                <w:bCs w:val="1"/>
-              </w:rPr>
-              <w:t xml:space="preserve">Regime de tiro:</w:t>
+            <w:tcW w:w="2000" w:type="dxa"/>
+          </w:tcPr>
+          <w:p>
+            <w:pPr>
+              <w:jc w:val="center"/>
+            </w:pPr>
+            <w:r>
+              <w:rPr>
+                <w:b w:val="1"/>
+                <w:bCs w:val="1"/>
+              </w:rPr>
+              <w:t xml:space="preserve">Comprimento do cano:</w:t>
             </w:r>
           </w:p>
         </w:tc>
@@ -1181,7 +1181,7 @@
             </w:pPr>
             <w:r>
               <w:rPr/>
-              <w:t xml:space="preserve">SEMI-AUTOMÁTICO</w:t>
+              <w:t xml:space="preserve">12.4 cm</w:t>
             </w:r>
           </w:p>
         </w:tc>
@@ -1206,18 +1206,18 @@
         </w:tc>
         <w:tc>
           <w:tcPr>
-            <w:tcW w:w="2000" w:type="dxa"/>
-          </w:tcPr>
-          <w:p>
-            <w:pPr>
-              <w:jc w:val="center"/>
-            </w:pPr>
-            <w:r>
-              <w:rPr>
-                <w:b w:val="1"/>
-                <w:bCs w:val="1"/>
-              </w:rPr>
-              <w:t xml:space="preserve">Comprimento do cano:</w:t>
+            <w:tcW w:w="1000" w:type="dxa"/>
+          </w:tcPr>
+          <w:p>
+            <w:pPr>
+              <w:jc w:val="center"/>
+            </w:pPr>
+            <w:r>
+              <w:rPr>
+                <w:b w:val="1"/>
+                <w:bCs w:val="1"/>
+              </w:rPr>
+              <w:t xml:space="preserve">Nº de raias:</w:t>
             </w:r>
           </w:p>
         </w:tc>
@@ -1231,7 +1231,7 @@
             </w:pPr>
             <w:r>
               <w:rPr/>
-              <w:t xml:space="preserve">10.9 cm</w:t>
+              <w:t xml:space="preserve">SEIS</w:t>
             </w:r>
           </w:p>
         </w:tc>
@@ -1267,7 +1267,7 @@
                 <w:b w:val="1"/>
                 <w:bCs w:val="1"/>
               </w:rPr>
-              <w:t xml:space="preserve">Nº de raias:</w:t>
+              <w:t xml:space="preserve">Orientação de raias:</w:t>
             </w:r>
           </w:p>
         </w:tc>
@@ -1281,7 +1281,7 @@
             </w:pPr>
             <w:r>
               <w:rPr/>
-              <w:t xml:space="preserve">SEIS</w:t>
+              <w:t xml:space="preserve">DEXTRÓGIRO</w:t>
             </w:r>
           </w:p>
         </w:tc>
@@ -1317,7 +1317,7 @@
                 <w:b w:val="1"/>
                 <w:bCs w:val="1"/>
               </w:rPr>
-              <w:t xml:space="preserve">Orientação de raias:</w:t>
+              <w:t xml:space="preserve">Sistema de carregamento:</w:t>
             </w:r>
           </w:p>
         </w:tc>
@@ -1331,7 +1331,7 @@
             </w:pPr>
             <w:r>
               <w:rPr/>
-              <w:t xml:space="preserve">DEXTRÓGIRO</w:t>
+              <w:t xml:space="preserve">RETROCARGA</w:t>
             </w:r>
           </w:p>
         </w:tc>
@@ -1367,7 +1367,7 @@
                 <w:b w:val="1"/>
                 <w:bCs w:val="1"/>
               </w:rPr>
-              <w:t xml:space="preserve">Sistema de carregamento:</w:t>
+              <w:t xml:space="preserve">Capacidade:</w:t>
             </w:r>
           </w:p>
         </w:tc>
@@ -1381,7 +1381,7 @@
             </w:pPr>
             <w:r>
               <w:rPr/>
-              <w:t xml:space="preserve">RETROCARGA</w:t>
+              <w:t xml:space="preserve">DEZESSETE</w:t>
             </w:r>
           </w:p>
         </w:tc>
@@ -1400,24 +1400,24 @@
             <w:pPr/>
             <w:r>
               <w:rPr/>
-              <w:t xml:space="preserve"/>
-            </w:r>
-          </w:p>
-        </w:tc>
-        <w:tc>
-          <w:tcPr>
-            <w:tcW w:w="1000" w:type="dxa"/>
-          </w:tcPr>
-          <w:p>
-            <w:pPr>
-              <w:jc w:val="center"/>
-            </w:pPr>
-            <w:r>
-              <w:rPr>
-                <w:b w:val="1"/>
-                <w:bCs w:val="1"/>
-              </w:rPr>
-              <w:t xml:space="preserve">Capacidade:</w:t>
+              <w:t xml:space="preserve"> </w:t>
+            </w:r>
+          </w:p>
+        </w:tc>
+        <w:tc>
+          <w:tcPr>
+            <w:tcW w:w="2000" w:type="dxa"/>
+          </w:tcPr>
+          <w:p>
+            <w:pPr>
+              <w:jc w:val="center"/>
+            </w:pPr>
+            <w:r>
+              <w:rPr>
+                <w:b w:val="1"/>
+                <w:bCs w:val="1"/>
+              </w:rPr>
+              <w:t xml:space="preserve">Percussão:</w:t>
             </w:r>
           </w:p>
         </w:tc>
@@ -1431,7 +1431,7 @@
             </w:pPr>
             <w:r>
               <w:rPr/>
-              <w:t xml:space="preserve">DEZESSETE</w:t>
+              <w:t xml:space="preserve">INDIRETA COM CÃO EXPOSTO</w:t>
             </w:r>
           </w:p>
         </w:tc>
@@ -1450,24 +1450,24 @@
             <w:pPr/>
             <w:r>
               <w:rPr/>
-              <w:t xml:space="preserve"> </w:t>
-            </w:r>
-          </w:p>
-        </w:tc>
-        <w:tc>
-          <w:tcPr>
-            <w:tcW w:w="2000" w:type="dxa"/>
-          </w:tcPr>
-          <w:p>
-            <w:pPr>
-              <w:jc w:val="center"/>
-            </w:pPr>
-            <w:r>
-              <w:rPr>
-                <w:b w:val="1"/>
-                <w:bCs w:val="1"/>
-              </w:rPr>
-              <w:t xml:space="preserve">Percussão:</w:t>
+              <w:t xml:space="preserve"/>
+            </w:r>
+          </w:p>
+        </w:tc>
+        <w:tc>
+          <w:tcPr>
+            <w:tcW w:w="3050" w:type="dxa"/>
+          </w:tcPr>
+          <w:p>
+            <w:pPr>
+              <w:jc w:val="center"/>
+            </w:pPr>
+            <w:r>
+              <w:rPr>
+                <w:b w:val="1"/>
+                <w:bCs w:val="1"/>
+              </w:rPr>
+              <w:t xml:space="preserve">Sistema de disparo:</w:t>
             </w:r>
           </w:p>
         </w:tc>
@@ -1481,7 +1481,7 @@
             </w:pPr>
             <w:r>
               <w:rPr/>
-              <w:t xml:space="preserve">INDIRETA COM CÃO EXPOSTO</w:t>
+              <w:t xml:space="preserve">MOVIMENTO DUPLO ( AÇÃO SIMPLES + DUPLA )</w:t>
             </w:r>
           </w:p>
         </w:tc>
@@ -1494,13 +1494,18 @@
         <w:tc>
           <w:tcPr>
             <w:tcW w:w="2000" w:type="dxa"/>
-            <w:vMerge w:val="continue"/>
-          </w:tcPr>
-          <w:p>
-            <w:pPr/>
-            <w:r>
-              <w:rPr/>
-              <w:t xml:space="preserve"/>
+            <w:vMerge w:val="restart"/>
+          </w:tcPr>
+          <w:p>
+            <w:pPr>
+              <w:jc w:val="center"/>
+            </w:pPr>
+            <w:r>
+              <w:rPr>
+                <w:b w:val="1"/>
+                <w:bCs w:val="1"/>
+              </w:rPr>
+              <w:t xml:space="preserve">Outras Características</w:t>
             </w:r>
           </w:p>
         </w:tc>
@@ -1517,7 +1522,7 @@
                 <w:b w:val="1"/>
                 <w:bCs w:val="1"/>
               </w:rPr>
-              <w:t xml:space="preserve">Sistema de disparo:</w:t>
+              <w:t xml:space="preserve">Cabo:</w:t>
             </w:r>
           </w:p>
         </w:tc>
@@ -1531,7 +1536,7 @@
             </w:pPr>
             <w:r>
               <w:rPr/>
-              <w:t xml:space="preserve">MOVIMENTO DUPLO ( AÇÃO SIMPLES + DUPLA )</w:t>
+              <w:t xml:space="preserve">MATERIAL SINTÉTICO</w:t>
             </w:r>
           </w:p>
         </w:tc>
@@ -1544,35 +1549,30 @@
         <w:tc>
           <w:tcPr>
             <w:tcW w:w="2000" w:type="dxa"/>
-            <w:vMerge w:val="restart"/>
-          </w:tcPr>
-          <w:p>
-            <w:pPr>
-              <w:jc w:val="center"/>
-            </w:pPr>
-            <w:r>
-              <w:rPr>
-                <w:b w:val="1"/>
-                <w:bCs w:val="1"/>
-              </w:rPr>
-              <w:t xml:space="preserve">Outras Características</w:t>
-            </w:r>
-          </w:p>
-        </w:tc>
-        <w:tc>
-          <w:tcPr>
-            <w:tcW w:w="3050" w:type="dxa"/>
-          </w:tcPr>
-          <w:p>
-            <w:pPr>
-              <w:jc w:val="center"/>
-            </w:pPr>
-            <w:r>
-              <w:rPr>
-                <w:b w:val="1"/>
-                <w:bCs w:val="1"/>
-              </w:rPr>
-              <w:t xml:space="preserve">Cabo:</w:t>
+            <w:vMerge w:val="continue"/>
+          </w:tcPr>
+          <w:p>
+            <w:pPr/>
+            <w:r>
+              <w:rPr/>
+              <w:t xml:space="preserve"/>
+            </w:r>
+          </w:p>
+        </w:tc>
+        <w:tc>
+          <w:tcPr>
+            <w:tcW w:w="1000" w:type="dxa"/>
+          </w:tcPr>
+          <w:p>
+            <w:pPr>
+              <w:jc w:val="center"/>
+            </w:pPr>
+            <w:r>
+              <w:rPr>
+                <w:b w:val="1"/>
+                <w:bCs w:val="1"/>
+              </w:rPr>
+              <w:t xml:space="preserve">Acabamento:</w:t>
             </w:r>
           </w:p>
         </w:tc>
@@ -1586,7 +1586,7 @@
             </w:pPr>
             <w:r>
               <w:rPr/>
-              <w:t xml:space="preserve">MATERIAL SINTÉTICO</w:t>
+              <w:t xml:space="preserve">DESPROVIDO</w:t>
             </w:r>
           </w:p>
         </w:tc>
@@ -1611,18 +1611,18 @@
         </w:tc>
         <w:tc>
           <w:tcPr>
-            <w:tcW w:w="1000" w:type="dxa"/>
-          </w:tcPr>
-          <w:p>
-            <w:pPr>
-              <w:jc w:val="center"/>
-            </w:pPr>
-            <w:r>
-              <w:rPr>
-                <w:b w:val="1"/>
-                <w:bCs w:val="1"/>
-              </w:rPr>
-              <w:t xml:space="preserve">Acabamento:</w:t>
+            <w:tcW w:w="2000" w:type="dxa"/>
+          </w:tcPr>
+          <w:p>
+            <w:pPr>
+              <w:jc w:val="center"/>
+            </w:pPr>
+            <w:r>
+              <w:rPr>
+                <w:b w:val="1"/>
+                <w:bCs w:val="1"/>
+              </w:rPr>
+              <w:t xml:space="preserve">Medidas:</w:t>
             </w:r>
           </w:p>
         </w:tc>
@@ -1636,57 +1636,7 @@
             </w:pPr>
             <w:r>
               <w:rPr/>
-              <w:t xml:space="preserve">DESPROVIDO</w:t>
-            </w:r>
-          </w:p>
-        </w:tc>
-      </w:tr>
-      <w:tr>
-        <w:trPr>
-          <w:trHeight w:val="50" w:hRule="atLeast"/>
-          <w:cantSplit w:val="1"/>
-        </w:trPr>
-        <w:tc>
-          <w:tcPr>
-            <w:tcW w:w="2000" w:type="dxa"/>
-            <w:vMerge w:val="continue"/>
-          </w:tcPr>
-          <w:p>
-            <w:pPr/>
-            <w:r>
-              <w:rPr/>
-              <w:t xml:space="preserve"/>
-            </w:r>
-          </w:p>
-        </w:tc>
-        <w:tc>
-          <w:tcPr>
-            <w:tcW w:w="2000" w:type="dxa"/>
-          </w:tcPr>
-          <w:p>
-            <w:pPr>
-              <w:jc w:val="center"/>
-            </w:pPr>
-            <w:r>
-              <w:rPr>
-                <w:b w:val="1"/>
-                <w:bCs w:val="1"/>
-              </w:rPr>
-              <w:t xml:space="preserve">Medidas:</w:t>
-            </w:r>
-          </w:p>
-        </w:tc>
-        <w:tc>
-          <w:tcPr>
-            <w:tcW w:w="5050" w:type="dxa"/>
-          </w:tcPr>
-          <w:p>
-            <w:pPr>
-              <w:jc w:val="center"/>
-            </w:pPr>
-            <w:r>
-              <w:rPr/>
-              <w:t xml:space="preserve">COMPRIMENTO 20 cm ALTURA 13.8 cm</w:t>
+              <w:t xml:space="preserve">COMPRIMENTO 20.5 cm ALTURA 13.8 cm</w:t>
             </w:r>
           </w:p>
         </w:tc>

</xml_diff>